<commit_message>
Update GitHub Pages Docs
</commit_message>
<xml_diff>
--- a/GitHubPagesContent.docx
+++ b/GitHubPagesContent.docx
@@ -155,25 +155,7 @@
         <w:rPr>
           <w:rFonts w:ascii="Open Sans" w:hAnsi="Open Sans" w:cs="Open Sans"/>
         </w:rPr>
-        <w:t xml:space="preserve">Project PAM is seeking to take DLP 3D printing in a new direction of higher build volumes and lower costs without sacrificing resolution. </w:t>
-      </w:r>
-      <w:r>
-        <w:rPr>
-          <w:rFonts w:ascii="Open Sans" w:hAnsi="Open Sans" w:cs="Open Sans"/>
-        </w:rPr>
-        <w:t xml:space="preserve">The goal for this project is to produce a high resolution DLP </w:t>
-      </w:r>
-      <w:r>
-        <w:rPr>
-          <w:rFonts w:ascii="Open Sans" w:hAnsi="Open Sans" w:cs="Open Sans"/>
-        </w:rPr>
-        <w:t>printer</w:t>
-      </w:r>
-      <w:r>
-        <w:rPr>
-          <w:rFonts w:ascii="Open Sans" w:hAnsi="Open Sans" w:cs="Open Sans"/>
-        </w:rPr>
-        <w:t xml:space="preserve"> that is fully open sourced using off-the-shelf hardware</w:t>
+        <w:t>Project PAM is seeking to take DLP 3D printing in a new direction of higher build volumes and lower costs without sacrificing resolution. The goal for this project is to produce a high resolution DLP printer that is fully open sourced using off-the-shelf hardware</w:t>
       </w:r>
       <w:r>
         <w:rPr>
@@ -190,6 +172,36 @@
     </w:p>
     <w:p>
       <w:pPr>
+        <w:spacing w:line="276" w:lineRule="auto"/>
+        <w:ind w:left="720"/>
+        <w:rPr>
+          <w:rFonts w:ascii="Open Sans" w:hAnsi="Open Sans" w:cs="Open Sans"/>
+        </w:rPr>
+      </w:pPr>
+      <w:r>
+        <w:rPr>
+          <w:rFonts w:ascii="Open Sans" w:hAnsi="Open Sans" w:cs="Open Sans"/>
+        </w:rPr>
+        <w:t>Repos</w:t>
+      </w:r>
+    </w:p>
+    <w:p>
+      <w:pPr>
+        <w:spacing w:line="276" w:lineRule="auto"/>
+        <w:ind w:left="720"/>
+        <w:rPr>
+          <w:rFonts w:ascii="Open Sans" w:hAnsi="Open Sans" w:cs="Open Sans"/>
+        </w:rPr>
+      </w:pPr>
+      <w:r>
+        <w:rPr>
+          <w:rFonts w:ascii="Open Sans" w:hAnsi="Open Sans" w:cs="Open Sans"/>
+        </w:rPr>
+        <w:t>Kickstarter</w:t>
+      </w:r>
+    </w:p>
+    <w:p>
+      <w:pPr>
         <w:pStyle w:val="ListParagraph"/>
         <w:numPr>
           <w:ilvl w:val="0"/>
@@ -298,112 +310,241 @@
           <w:rFonts w:ascii="Open Sans" w:hAnsi="Open Sans" w:cs="Open Sans"/>
         </w:rPr>
         <w:t>.</w:t>
+      </w:r>
+    </w:p>
+    <w:p>
+      <w:pPr>
+        <w:spacing w:line="276" w:lineRule="auto"/>
+        <w:ind w:left="720"/>
+        <w:rPr>
+          <w:rFonts w:ascii="Open Sans" w:hAnsi="Open Sans" w:cs="Open Sans"/>
+        </w:rPr>
+      </w:pPr>
+      <w:r>
+        <w:rPr>
+          <w:rFonts w:ascii="Open Sans" w:hAnsi="Open Sans" w:cs="Open Sans"/>
+        </w:rPr>
+        <w:t>Open Source Hardware (OSHW) Statement of Principles 1.0</w:t>
+      </w:r>
+      <w:r>
+        <w:rPr>
+          <w:rFonts w:ascii="Open Sans" w:hAnsi="Open Sans" w:cs="Open Sans"/>
+        </w:rPr>
+        <w:t xml:space="preserve">: </w:t>
+      </w:r>
+    </w:p>
+    <w:p>
+      <w:pPr>
+        <w:spacing w:line="276" w:lineRule="auto"/>
+        <w:ind w:left="720"/>
+        <w:rPr>
+          <w:rFonts w:ascii="Open Sans" w:hAnsi="Open Sans" w:cs="Open Sans"/>
+        </w:rPr>
+      </w:pPr>
+      <w:r>
+        <w:rPr>
+          <w:rFonts w:ascii="Open Sans" w:hAnsi="Open Sans" w:cs="Open Sans"/>
+        </w:rPr>
+        <w:t>Open source hardware is hardware whose design is made publicly available so that anyone can study, modify, distribute, make, and sell the design or hardware based on that design. The hardware’s source, the design from which it is made, is available in the preferred format for making modifications to it. Ideally, open source hardware uses readily-available components and materials, standard processes, open infrastructure, unrestricted content, and open-source design tools to maximize the ability of individuals to make and use hardware. Open source hardware gives people the freedom to control their technology while sharing knowledge and encouraging commerce through the open exchange of designs.</w:t>
+      </w:r>
+    </w:p>
+    <w:p>
+      <w:pPr>
+        <w:spacing w:line="276" w:lineRule="auto"/>
+        <w:ind w:left="720"/>
+        <w:rPr>
+          <w:rFonts w:ascii="Open Sans" w:hAnsi="Open Sans" w:cs="Open Sans"/>
+        </w:rPr>
+      </w:pPr>
+      <w:r>
+        <w:rPr>
+          <w:rFonts w:ascii="Open Sans" w:hAnsi="Open Sans" w:cs="Open Sans"/>
+        </w:rPr>
+        <w:lastRenderedPageBreak/>
+        <w:t>The licenses Project PAM use are:</w:t>
+      </w:r>
+    </w:p>
+    <w:p>
+      <w:pPr>
+        <w:pStyle w:val="ListParagraph"/>
+        <w:numPr>
+          <w:ilvl w:val="0"/>
+          <w:numId w:val="5"/>
+        </w:numPr>
+        <w:spacing w:line="276" w:lineRule="auto"/>
+        <w:rPr>
+          <w:rFonts w:ascii="Open Sans" w:hAnsi="Open Sans" w:cs="Open Sans"/>
+        </w:rPr>
+      </w:pPr>
+      <w:r>
+        <w:rPr>
+          <w:rFonts w:ascii="Open Sans" w:hAnsi="Open Sans" w:cs="Open Sans"/>
+        </w:rPr>
+        <w:t xml:space="preserve">Hardware: </w:t>
+      </w:r>
+      <w:r>
+        <w:rPr>
+          <w:rFonts w:ascii="Open Sans" w:hAnsi="Open Sans" w:cs="Open Sans"/>
+        </w:rPr>
+        <w:t>CERN OHL v1.2</w:t>
+      </w:r>
+    </w:p>
+    <w:p>
+      <w:pPr>
+        <w:pStyle w:val="ListParagraph"/>
+        <w:numPr>
+          <w:ilvl w:val="0"/>
+          <w:numId w:val="5"/>
+        </w:numPr>
+        <w:spacing w:line="276" w:lineRule="auto"/>
+        <w:rPr>
+          <w:rFonts w:ascii="Open Sans" w:hAnsi="Open Sans" w:cs="Open Sans"/>
+        </w:rPr>
+      </w:pPr>
+      <w:r>
+        <w:rPr>
+          <w:rFonts w:ascii="Open Sans" w:hAnsi="Open Sans" w:cs="Open Sans"/>
+        </w:rPr>
+        <w:t xml:space="preserve">Software: </w:t>
+      </w:r>
+      <w:r>
+        <w:rPr>
+          <w:rFonts w:ascii="Open Sans" w:hAnsi="Open Sans" w:cs="Open Sans"/>
+        </w:rPr>
+        <w:t>GNU GPL 3.0</w:t>
+      </w:r>
+    </w:p>
+    <w:p>
+      <w:pPr>
+        <w:pStyle w:val="ListParagraph"/>
+        <w:numPr>
+          <w:ilvl w:val="0"/>
+          <w:numId w:val="5"/>
+        </w:numPr>
+        <w:spacing w:line="276" w:lineRule="auto"/>
+        <w:rPr>
+          <w:rFonts w:ascii="Open Sans" w:hAnsi="Open Sans" w:cs="Open Sans"/>
+        </w:rPr>
+      </w:pPr>
+      <w:r>
+        <w:rPr>
+          <w:rFonts w:ascii="Open Sans" w:hAnsi="Open Sans" w:cs="Open Sans"/>
+        </w:rPr>
+        <w:t xml:space="preserve">Documentation: </w:t>
+      </w:r>
+      <w:r>
+        <w:rPr>
+          <w:rFonts w:ascii="Open Sans" w:hAnsi="Open Sans" w:cs="Open Sans"/>
+        </w:rPr>
+        <w:t>CC BY-SA 4.0</w:t>
+      </w:r>
+    </w:p>
+    <w:p>
+      <w:pPr>
+        <w:spacing w:line="276" w:lineRule="auto"/>
+        <w:ind w:left="720"/>
+        <w:rPr>
+          <w:rFonts w:ascii="Open Sans" w:hAnsi="Open Sans" w:cs="Open Sans"/>
+        </w:rPr>
+      </w:pPr>
+    </w:p>
+    <w:p>
+      <w:pPr>
+        <w:pStyle w:val="ListParagraph"/>
+        <w:numPr>
+          <w:ilvl w:val="0"/>
+          <w:numId w:val="1"/>
+        </w:numPr>
+        <w:spacing w:line="276" w:lineRule="auto"/>
+        <w:rPr>
+          <w:rFonts w:ascii="Open Sans" w:hAnsi="Open Sans" w:cs="Open Sans"/>
+        </w:rPr>
+      </w:pPr>
+      <w:r>
+        <w:rPr>
+          <w:rFonts w:ascii="Open Sans" w:hAnsi="Open Sans" w:cs="Open Sans"/>
+        </w:rPr>
+        <w:t>Tired of Those Stupid Spaghetti Machines?</w:t>
+      </w:r>
+    </w:p>
+    <w:p>
+      <w:pPr>
+        <w:spacing w:line="276" w:lineRule="auto"/>
+        <w:ind w:left="720"/>
+        <w:rPr>
+          <w:rFonts w:ascii="Open Sans" w:hAnsi="Open Sans" w:cs="Open Sans"/>
+        </w:rPr>
+      </w:pPr>
+    </w:p>
+    <w:p>
+      <w:pPr>
+        <w:pStyle w:val="ListParagraph"/>
+        <w:numPr>
+          <w:ilvl w:val="0"/>
+          <w:numId w:val="1"/>
+        </w:numPr>
+        <w:spacing w:line="276" w:lineRule="auto"/>
+        <w:rPr>
+          <w:rFonts w:ascii="Open Sans" w:hAnsi="Open Sans" w:cs="Open Sans"/>
+        </w:rPr>
+      </w:pPr>
+      <w:r>
+        <w:rPr>
+          <w:rFonts w:ascii="Open Sans" w:hAnsi="Open Sans" w:cs="Open Sans"/>
+        </w:rPr>
+        <w:t>How is our design more flexible?</w:t>
+      </w:r>
+    </w:p>
+    <w:p>
+      <w:pPr>
+        <w:spacing w:line="276" w:lineRule="auto"/>
+        <w:ind w:left="720"/>
+        <w:rPr>
+          <w:rFonts w:ascii="Open Sans" w:hAnsi="Open Sans" w:cs="Open Sans"/>
+        </w:rPr>
+      </w:pPr>
+    </w:p>
+    <w:p>
+      <w:pPr>
+        <w:pStyle w:val="ListParagraph"/>
+        <w:numPr>
+          <w:ilvl w:val="0"/>
+          <w:numId w:val="1"/>
+        </w:numPr>
+        <w:spacing w:line="276" w:lineRule="auto"/>
+        <w:rPr>
+          <w:rFonts w:ascii="Open Sans" w:hAnsi="Open Sans" w:cs="Open Sans"/>
+        </w:rPr>
+      </w:pPr>
+      <w:r>
+        <w:rPr>
+          <w:rFonts w:ascii="Open Sans" w:hAnsi="Open Sans" w:cs="Open Sans"/>
+        </w:rPr>
+        <w:t>Releases</w:t>
+      </w:r>
+    </w:p>
+    <w:p>
+      <w:pPr>
+        <w:spacing w:line="276" w:lineRule="auto"/>
+        <w:ind w:left="720"/>
+        <w:rPr>
+          <w:rFonts w:ascii="Open Sans" w:hAnsi="Open Sans" w:cs="Open Sans"/>
+        </w:rPr>
+      </w:pPr>
+      <w:r>
+        <w:rPr>
+          <w:rFonts w:ascii="Open Sans" w:hAnsi="Open Sans" w:cs="Open Sans"/>
+        </w:rPr>
+        <w:t>First release comin</w:t>
       </w:r>
       <w:bookmarkStart w:id="0" w:name="_GoBack"/>
       <w:bookmarkEnd w:id="0"/>
-    </w:p>
-    <w:p>
-      <w:pPr>
-        <w:spacing w:line="276" w:lineRule="auto"/>
-        <w:ind w:left="720"/>
-        <w:rPr>
-          <w:rFonts w:ascii="Open Sans" w:hAnsi="Open Sans" w:cs="Open Sans"/>
-        </w:rPr>
-      </w:pPr>
-      <w:r>
-        <w:rPr>
-          <w:rFonts w:ascii="Open Sans" w:hAnsi="Open Sans" w:cs="Open Sans"/>
-        </w:rPr>
-        <w:t>The licenses Project PAM use are:</w:t>
-      </w:r>
-    </w:p>
-    <w:p>
-      <w:pPr>
-        <w:pStyle w:val="ListParagraph"/>
-        <w:numPr>
-          <w:ilvl w:val="0"/>
-          <w:numId w:val="5"/>
-        </w:numPr>
-        <w:spacing w:line="276" w:lineRule="auto"/>
-        <w:rPr>
-          <w:rFonts w:ascii="Open Sans" w:hAnsi="Open Sans" w:cs="Open Sans"/>
-        </w:rPr>
-      </w:pPr>
-      <w:r>
-        <w:rPr>
-          <w:rFonts w:ascii="Open Sans" w:hAnsi="Open Sans" w:cs="Open Sans"/>
-        </w:rPr>
-        <w:t xml:space="preserve">Hardware: </w:t>
-      </w:r>
-      <w:r>
-        <w:rPr>
-          <w:rFonts w:ascii="Open Sans" w:hAnsi="Open Sans" w:cs="Open Sans"/>
-        </w:rPr>
-        <w:t>CERN OHL v1.2</w:t>
-      </w:r>
-    </w:p>
-    <w:p>
-      <w:pPr>
-        <w:pStyle w:val="ListParagraph"/>
-        <w:numPr>
-          <w:ilvl w:val="0"/>
-          <w:numId w:val="5"/>
-        </w:numPr>
-        <w:spacing w:line="276" w:lineRule="auto"/>
-        <w:rPr>
-          <w:rFonts w:ascii="Open Sans" w:hAnsi="Open Sans" w:cs="Open Sans"/>
-        </w:rPr>
-      </w:pPr>
-      <w:r>
-        <w:rPr>
-          <w:rFonts w:ascii="Open Sans" w:hAnsi="Open Sans" w:cs="Open Sans"/>
-        </w:rPr>
-        <w:t xml:space="preserve">Software: </w:t>
-      </w:r>
-      <w:r>
-        <w:rPr>
-          <w:rFonts w:ascii="Open Sans" w:hAnsi="Open Sans" w:cs="Open Sans"/>
-        </w:rPr>
-        <w:t>GNU GPL 3.0</w:t>
-      </w:r>
-    </w:p>
-    <w:p>
-      <w:pPr>
-        <w:pStyle w:val="ListParagraph"/>
-        <w:numPr>
-          <w:ilvl w:val="0"/>
-          <w:numId w:val="5"/>
-        </w:numPr>
-        <w:spacing w:line="276" w:lineRule="auto"/>
-        <w:rPr>
-          <w:rFonts w:ascii="Open Sans" w:hAnsi="Open Sans" w:cs="Open Sans"/>
-        </w:rPr>
-      </w:pPr>
-      <w:r>
-        <w:rPr>
-          <w:rFonts w:ascii="Open Sans" w:hAnsi="Open Sans" w:cs="Open Sans"/>
-        </w:rPr>
-        <w:t xml:space="preserve">Documentation: </w:t>
-      </w:r>
-      <w:r>
-        <w:rPr>
-          <w:rFonts w:ascii="Open Sans" w:hAnsi="Open Sans" w:cs="Open Sans"/>
-        </w:rPr>
-        <w:t>CC BY-SA 4.0</w:t>
-      </w:r>
-    </w:p>
-    <w:p>
-      <w:pPr>
-        <w:pStyle w:val="ListParagraph"/>
-        <w:numPr>
-          <w:ilvl w:val="0"/>
-          <w:numId w:val="5"/>
-        </w:numPr>
-        <w:spacing w:line="276" w:lineRule="auto"/>
-        <w:rPr>
-          <w:rFonts w:ascii="Open Sans" w:hAnsi="Open Sans" w:cs="Open Sans"/>
-        </w:rPr>
-      </w:pPr>
+      <w:r>
+        <w:rPr>
+          <w:rFonts w:ascii="Open Sans" w:hAnsi="Open Sans" w:cs="Open Sans"/>
+        </w:rPr>
+        <w:t>g soon!</w:t>
+      </w:r>
     </w:p>
     <w:p>
       <w:pPr>
@@ -421,97 +562,6 @@
         <w:rPr>
           <w:rFonts w:ascii="Open Sans" w:hAnsi="Open Sans" w:cs="Open Sans"/>
         </w:rPr>
-        <w:t>Tired of Those Stupid Spaghetti Machines?</w:t>
-      </w:r>
-    </w:p>
-    <w:p>
-      <w:pPr>
-        <w:spacing w:line="276" w:lineRule="auto"/>
-        <w:ind w:left="720"/>
-        <w:rPr>
-          <w:rFonts w:ascii="Open Sans" w:hAnsi="Open Sans" w:cs="Open Sans"/>
-        </w:rPr>
-      </w:pPr>
-    </w:p>
-    <w:p>
-      <w:pPr>
-        <w:pStyle w:val="ListParagraph"/>
-        <w:numPr>
-          <w:ilvl w:val="0"/>
-          <w:numId w:val="1"/>
-        </w:numPr>
-        <w:spacing w:line="276" w:lineRule="auto"/>
-        <w:rPr>
-          <w:rFonts w:ascii="Open Sans" w:hAnsi="Open Sans" w:cs="Open Sans"/>
-        </w:rPr>
-      </w:pPr>
-      <w:r>
-        <w:rPr>
-          <w:rFonts w:ascii="Open Sans" w:hAnsi="Open Sans" w:cs="Open Sans"/>
-        </w:rPr>
-        <w:t>How is our design more flexible?</w:t>
-      </w:r>
-    </w:p>
-    <w:p>
-      <w:pPr>
-        <w:spacing w:line="276" w:lineRule="auto"/>
-        <w:ind w:left="720"/>
-        <w:rPr>
-          <w:rFonts w:ascii="Open Sans" w:hAnsi="Open Sans" w:cs="Open Sans"/>
-        </w:rPr>
-      </w:pPr>
-    </w:p>
-    <w:p>
-      <w:pPr>
-        <w:pStyle w:val="ListParagraph"/>
-        <w:numPr>
-          <w:ilvl w:val="0"/>
-          <w:numId w:val="1"/>
-        </w:numPr>
-        <w:spacing w:line="276" w:lineRule="auto"/>
-        <w:rPr>
-          <w:rFonts w:ascii="Open Sans" w:hAnsi="Open Sans" w:cs="Open Sans"/>
-        </w:rPr>
-      </w:pPr>
-      <w:r>
-        <w:rPr>
-          <w:rFonts w:ascii="Open Sans" w:hAnsi="Open Sans" w:cs="Open Sans"/>
-        </w:rPr>
-        <w:t>Releases</w:t>
-      </w:r>
-    </w:p>
-    <w:p>
-      <w:pPr>
-        <w:spacing w:line="276" w:lineRule="auto"/>
-        <w:ind w:left="720"/>
-        <w:rPr>
-          <w:rFonts w:ascii="Open Sans" w:hAnsi="Open Sans" w:cs="Open Sans"/>
-        </w:rPr>
-      </w:pPr>
-      <w:r>
-        <w:rPr>
-          <w:rFonts w:ascii="Open Sans" w:hAnsi="Open Sans" w:cs="Open Sans"/>
-        </w:rPr>
-        <w:t>First release coming soon!</w:t>
-      </w:r>
-    </w:p>
-    <w:p>
-      <w:pPr>
-        <w:pStyle w:val="ListParagraph"/>
-        <w:numPr>
-          <w:ilvl w:val="0"/>
-          <w:numId w:val="1"/>
-        </w:numPr>
-        <w:spacing w:line="276" w:lineRule="auto"/>
-        <w:rPr>
-          <w:rFonts w:ascii="Open Sans" w:hAnsi="Open Sans" w:cs="Open Sans"/>
-        </w:rPr>
-      </w:pPr>
-      <w:r>
-        <w:rPr>
-          <w:rFonts w:ascii="Open Sans" w:hAnsi="Open Sans" w:cs="Open Sans"/>
-        </w:rPr>
-        <w:lastRenderedPageBreak/>
         <w:t>Contact Us.</w:t>
       </w:r>
     </w:p>
@@ -842,6 +892,7 @@
         <w:rPr>
           <w:rFonts w:ascii="Open Sans" w:hAnsi="Open Sans" w:cs="Open Sans"/>
         </w:rPr>
+        <w:lastRenderedPageBreak/>
         <w:t>Using the web-based interface to make changes is fine too, and will help you by automatically forking the project and prompting to send a pull request too.</w:t>
       </w:r>
     </w:p>
@@ -988,7 +1039,6 @@
         <w:rPr>
           <w:rFonts w:ascii="Open Sans" w:hAnsi="Open Sans" w:cs="Open Sans"/>
         </w:rPr>
-        <w:lastRenderedPageBreak/>
         <w:t>Open source hardware is hardware whose design is made publicly available so that anyone can study, modify, distribute, make, and sell the design or hardware based on that design. The hardware’s source, the design from which it is made, is available in the preferred format for making modifications to it</w:t>
       </w:r>
     </w:p>
@@ -1075,13 +1125,7 @@
         <w:rPr>
           <w:rFonts w:ascii="Open Sans" w:hAnsi="Open Sans" w:cs="Open Sans"/>
         </w:rPr>
-        <w:t>Here’s how we suggest you go about prop</w:t>
-      </w:r>
-      <w:r>
-        <w:rPr>
-          <w:rFonts w:ascii="Open Sans" w:hAnsi="Open Sans" w:cs="Open Sans"/>
-        </w:rPr>
-        <w:t>osing a change to this project:</w:t>
+        <w:t>Here’s how we suggest you go about proposing a change to this project:</w:t>
       </w:r>
     </w:p>
     <w:p>
@@ -1201,13 +1245,7 @@
         <w:rPr>
           <w:rFonts w:ascii="Open Sans" w:hAnsi="Open Sans" w:cs="Open Sans"/>
         </w:rPr>
-        <w:t>] from your fork’s</w:t>
-      </w:r>
-      <w:r>
-        <w:rPr>
-          <w:rFonts w:ascii="Open Sans" w:hAnsi="Open Sans" w:cs="Open Sans"/>
-        </w:rPr>
-        <w:t xml:space="preserve"> branch to our `master` branch.</w:t>
+        <w:t>] from your fork’s branch to our `master` branch.</w:t>
       </w:r>
     </w:p>
     <w:p>
@@ -1222,19 +1260,7 @@
         <w:rPr>
           <w:rFonts w:ascii="Open Sans" w:hAnsi="Open Sans" w:cs="Open Sans"/>
         </w:rPr>
-        <w:t>Using the web-based interface to make changes</w:t>
-      </w:r>
-      <w:r>
-        <w:rPr>
-          <w:rFonts w:ascii="Open Sans" w:hAnsi="Open Sans" w:cs="Open Sans"/>
-        </w:rPr>
-        <w:t xml:space="preserve"> is fine too, and will help you </w:t>
-      </w:r>
-      <w:r>
-        <w:rPr>
-          <w:rFonts w:ascii="Open Sans" w:hAnsi="Open Sans" w:cs="Open Sans"/>
-        </w:rPr>
-        <w:t>by automatically forking the project and prompting to send a pull request too.</w:t>
+        <w:t>Using the web-based interface to make changes is fine too, and will help you by automatically forking the project and prompting to send a pull request too.</w:t>
       </w:r>
     </w:p>
     <w:p>
@@ -1298,6 +1324,7 @@
         <w:rPr>
           <w:rFonts w:ascii="Open Sans" w:hAnsi="Open Sans" w:cs="Open Sans"/>
         </w:rPr>
+        <w:lastRenderedPageBreak/>
         <w:t>GitHub, Twitter, Facebook, Google+, YouTube</w:t>
       </w:r>
     </w:p>

</xml_diff>

<commit_message>
Add software draft content
</commit_message>
<xml_diff>
--- a/GitHubPagesContent.docx
+++ b/GitHubPagesContent.docx
@@ -826,8 +826,6 @@
         </w:rPr>
         <w:t>First release coming soon!</w:t>
       </w:r>
-      <w:bookmarkStart w:id="0" w:name="_GoBack"/>
-      <w:bookmarkEnd w:id="0"/>
     </w:p>
     <w:p>
       <w:pPr>
@@ -1076,17 +1074,54 @@
     <w:p>
       <w:pPr>
         <w:spacing w:line="276" w:lineRule="auto"/>
-        <w:ind w:firstLine="720"/>
-        <w:rPr>
-          <w:rFonts w:ascii="Open Sans" w:hAnsi="Open Sans" w:cs="Open Sans"/>
-        </w:rPr>
-      </w:pPr>
-      <w:r>
-        <w:rPr>
-          <w:rFonts w:ascii="Open Sans" w:hAnsi="Open Sans" w:cs="Open Sans"/>
-        </w:rPr>
-        <w:t>What it is based off of</w:t>
-      </w:r>
+        <w:ind w:left="720"/>
+        <w:rPr>
+          <w:rFonts w:ascii="Open Sans" w:hAnsi="Open Sans" w:cs="Open Sans"/>
+        </w:rPr>
+      </w:pPr>
+      <w:r>
+        <w:rPr>
+          <w:rFonts w:ascii="Open Sans" w:hAnsi="Open Sans" w:cs="Open Sans"/>
+        </w:rPr>
+        <w:t>The control software for Project PAM will be based of the B9Creator control software</w:t>
+      </w:r>
+      <w:r>
+        <w:rPr>
+          <w:rFonts w:ascii="Open Sans" w:hAnsi="Open Sans" w:cs="Open Sans"/>
+        </w:rPr>
+        <w:t xml:space="preserve">. It will be written using C++ and </w:t>
+      </w:r>
+      <w:proofErr w:type="spellStart"/>
+      <w:r>
+        <w:rPr>
+          <w:rFonts w:ascii="Open Sans" w:hAnsi="Open Sans" w:cs="Open Sans"/>
+        </w:rPr>
+        <w:t>Qt</w:t>
+      </w:r>
+      <w:proofErr w:type="spellEnd"/>
+      <w:r>
+        <w:rPr>
+          <w:rFonts w:ascii="Open Sans" w:hAnsi="Open Sans" w:cs="Open Sans"/>
+        </w:rPr>
+        <w:t xml:space="preserve"> to insure the application is cross-platform. </w:t>
+      </w:r>
+    </w:p>
+    <w:p>
+      <w:pPr>
+        <w:spacing w:line="276" w:lineRule="auto"/>
+        <w:ind w:left="720"/>
+        <w:rPr>
+          <w:rFonts w:ascii="Open Sans" w:hAnsi="Open Sans" w:cs="Open Sans"/>
+        </w:rPr>
+      </w:pPr>
+      <w:proofErr w:type="spellStart"/>
+      <w:r>
+        <w:rPr>
+          <w:rFonts w:ascii="Open Sans" w:hAnsi="Open Sans" w:cs="Open Sans"/>
+        </w:rPr>
+        <w:t>Grbl</w:t>
+      </w:r>
+      <w:proofErr w:type="spellEnd"/>
     </w:p>
     <w:p>
       <w:pPr>
@@ -1121,6 +1156,18 @@
         </w:rPr>
         <w:t>OSHWA</w:t>
       </w:r>
+      <w:r>
+        <w:rPr>
+          <w:rFonts w:ascii="Open Sans" w:hAnsi="Open Sans" w:cs="Open Sans"/>
+        </w:rPr>
+        <w:t xml:space="preserve">, FSF, GNU, Open Source </w:t>
+      </w:r>
+      <w:r>
+        <w:rPr>
+          <w:rFonts w:ascii="Open Sans" w:hAnsi="Open Sans" w:cs="Open Sans"/>
+        </w:rPr>
+        <w:t>Initiative</w:t>
+      </w:r>
     </w:p>
     <w:p>
       <w:pPr>
@@ -1138,23 +1185,63 @@
         <w:rPr>
           <w:rFonts w:ascii="Open Sans" w:hAnsi="Open Sans" w:cs="Open Sans"/>
         </w:rPr>
-        <w:t>Releases</w:t>
-      </w:r>
-    </w:p>
-    <w:p>
-      <w:pPr>
-        <w:spacing w:line="276" w:lineRule="auto"/>
-        <w:ind w:left="720"/>
-        <w:rPr>
-          <w:rFonts w:ascii="Open Sans" w:hAnsi="Open Sans" w:cs="Open Sans"/>
-        </w:rPr>
-      </w:pPr>
-      <w:r>
-        <w:rPr>
-          <w:rFonts w:ascii="Open Sans" w:hAnsi="Open Sans" w:cs="Open Sans"/>
-        </w:rPr>
-        <w:t>First release coming soon!</w:t>
-      </w:r>
+        <w:t>Changes</w:t>
+      </w:r>
+    </w:p>
+    <w:p>
+      <w:pPr>
+        <w:spacing w:line="276" w:lineRule="auto"/>
+        <w:ind w:firstLine="720"/>
+        <w:rPr>
+          <w:rFonts w:ascii="Open Sans" w:hAnsi="Open Sans" w:cs="Open Sans"/>
+        </w:rPr>
+      </w:pPr>
+      <w:r>
+        <w:rPr>
+          <w:rFonts w:ascii="Open Sans" w:hAnsi="Open Sans" w:cs="Open Sans"/>
+        </w:rPr>
+        <w:t>Model slicing will be handled by Slic3r. B9Creator is custom.</w:t>
+      </w:r>
+    </w:p>
+    <w:p>
+      <w:pPr>
+        <w:spacing w:line="276" w:lineRule="auto"/>
+        <w:ind w:firstLine="720"/>
+        <w:rPr>
+          <w:rFonts w:ascii="Open Sans" w:hAnsi="Open Sans" w:cs="Open Sans"/>
+        </w:rPr>
+      </w:pPr>
+      <w:r>
+        <w:rPr>
+          <w:rFonts w:ascii="Open Sans" w:hAnsi="Open Sans" w:cs="Open Sans"/>
+        </w:rPr>
+        <w:t>Add support for OBJ, 3DS, STEP, AMF file formats.</w:t>
+      </w:r>
+    </w:p>
+    <w:p>
+      <w:pPr>
+        <w:spacing w:line="276" w:lineRule="auto"/>
+        <w:ind w:firstLine="720"/>
+        <w:rPr>
+          <w:rFonts w:ascii="Open Sans" w:hAnsi="Open Sans" w:cs="Open Sans"/>
+        </w:rPr>
+      </w:pPr>
+      <w:r>
+        <w:rPr>
+          <w:rFonts w:ascii="Open Sans" w:hAnsi="Open Sans" w:cs="Open Sans"/>
+        </w:rPr>
+        <w:t xml:space="preserve">Change layer image format to </w:t>
+      </w:r>
+      <w:proofErr w:type="spellStart"/>
+      <w:r>
+        <w:rPr>
+          <w:rFonts w:ascii="Open Sans" w:hAnsi="Open Sans" w:cs="Open Sans"/>
+        </w:rPr>
+        <w:t>svg</w:t>
+      </w:r>
+      <w:bookmarkStart w:id="0" w:name="_GoBack"/>
+      <w:bookmarkEnd w:id="0"/>
+      <w:proofErr w:type="spellEnd"/>
     </w:p>
     <w:p>
       <w:pPr>
@@ -1172,6 +1259,40 @@
         <w:rPr>
           <w:rFonts w:ascii="Open Sans" w:hAnsi="Open Sans" w:cs="Open Sans"/>
         </w:rPr>
+        <w:t>Releases</w:t>
+      </w:r>
+    </w:p>
+    <w:p>
+      <w:pPr>
+        <w:spacing w:line="276" w:lineRule="auto"/>
+        <w:ind w:left="720"/>
+        <w:rPr>
+          <w:rFonts w:ascii="Open Sans" w:hAnsi="Open Sans" w:cs="Open Sans"/>
+        </w:rPr>
+      </w:pPr>
+      <w:r>
+        <w:rPr>
+          <w:rFonts w:ascii="Open Sans" w:hAnsi="Open Sans" w:cs="Open Sans"/>
+        </w:rPr>
+        <w:t>First release coming soon!</w:t>
+      </w:r>
+    </w:p>
+    <w:p>
+      <w:pPr>
+        <w:pStyle w:val="ListParagraph"/>
+        <w:numPr>
+          <w:ilvl w:val="0"/>
+          <w:numId w:val="1"/>
+        </w:numPr>
+        <w:spacing w:line="276" w:lineRule="auto"/>
+        <w:rPr>
+          <w:rFonts w:ascii="Open Sans" w:hAnsi="Open Sans" w:cs="Open Sans"/>
+        </w:rPr>
+      </w:pPr>
+      <w:r>
+        <w:rPr>
+          <w:rFonts w:ascii="Open Sans" w:hAnsi="Open Sans" w:cs="Open Sans"/>
+        </w:rPr>
         <w:t>Contributing</w:t>
       </w:r>
     </w:p>
@@ -1322,6 +1443,7 @@
         <w:rPr>
           <w:rFonts w:ascii="Open Sans" w:hAnsi="Open Sans" w:cs="Open Sans"/>
         </w:rPr>
+        <w:lastRenderedPageBreak/>
         <w:t>Using the web-based interface to make changes is fine too, and will help you by automatically forking the project and prompting to send a pull request too.</w:t>
       </w:r>
     </w:p>
@@ -1400,7 +1522,6 @@
         <w:rPr>
           <w:rFonts w:ascii="Open Sans" w:hAnsi="Open Sans" w:cs="Open Sans"/>
         </w:rPr>
-        <w:lastRenderedPageBreak/>
         <w:t>projectpam.github.io/Hardware</w:t>
       </w:r>
     </w:p>

</xml_diff>